<commit_message>
Added data protection document opening Added check for first run Forces user to view data protection document before proceeding
Todo:
check hash of document to make sure it's not modified
</commit_message>
<xml_diff>
--- a/Non Programming Documents/Data Protection Act.docx
+++ b/Non Programming Documents/Data Protection Act.docx
@@ -33,6 +33,11 @@
       <w:r>
         <w:t>Used in a fair and lawful way with no secrecy</w:t>
       </w:r>
+      <w:r>
+        <w:t>.</w:t>
+      </w:r>
+      <w:bookmarkStart w:id="0" w:name="_GoBack"/>
+      <w:bookmarkEnd w:id="0"/>
     </w:p>
     <w:p>
       <w:pPr>
@@ -43,7 +48,10 @@
         </w:numPr>
       </w:pPr>
       <w:r>
-        <w:t xml:space="preserve">Be kept no longer than necessary </w:t>
+        <w:t>Be kept no longer than necessary</w:t>
+      </w:r>
+      <w:r>
+        <w:t>.</w:t>
       </w:r>
     </w:p>
     <w:p>
@@ -55,7 +63,18 @@
         </w:numPr>
       </w:pPr>
       <w:r>
-        <w:t>Be kept secure at all times including against unlawful attack, destruction or damage</w:t>
+        <w:t xml:space="preserve">Be kept secure </w:t>
+      </w:r>
+      <w:proofErr w:type="gramStart"/>
+      <w:r>
+        <w:t>at all times</w:t>
+      </w:r>
+      <w:proofErr w:type="gramEnd"/>
+      <w:r>
+        <w:t xml:space="preserve"> including against unlawful attack, destruction or damage</w:t>
+      </w:r>
+      <w:r>
+        <w:t>.</w:t>
       </w:r>
     </w:p>
     <w:p>
@@ -67,7 +86,10 @@
         </w:numPr>
       </w:pPr>
       <w:r>
-        <w:t>Used in a way that is relevant</w:t>
+        <w:t>Used in a way that is relevan</w:t>
+      </w:r>
+      <w:r>
+        <w:t>t.</w:t>
       </w:r>
     </w:p>
     <w:p>
@@ -79,7 +101,10 @@
         </w:numPr>
       </w:pPr>
       <w:r>
-        <w:t xml:space="preserve">The user is informed about how their data is being used </w:t>
+        <w:t>The user is informed about how their data is being used</w:t>
+      </w:r>
+      <w:r>
+        <w:t>.</w:t>
       </w:r>
     </w:p>
     <w:p>
@@ -93,6 +118,9 @@
       <w:r>
         <w:t>The user must be able to access their personal data</w:t>
       </w:r>
+      <w:r>
+        <w:t>.</w:t>
+      </w:r>
     </w:p>
     <w:p>
       <w:pPr>
@@ -105,6 +133,9 @@
       <w:r>
         <w:t>The user must be allowed to have the data erased</w:t>
       </w:r>
+      <w:r>
+        <w:t>.</w:t>
+      </w:r>
     </w:p>
     <w:p>
       <w:pPr>
@@ -187,10 +218,8 @@
     </w:p>
     <w:p>
       <w:r>
-        <w:t xml:space="preserve">The standards for ethical treatment of Race, Faith, Tradition, Community and Laws are very powerfully upheld. No act that would be deemed unethical in the eyes of the law are permitted by any user. This includes data usage or otherwise. This will result in terminal of the account using the system without prejudice. A companies environment is dynamic and ever changing and upholding standards or moral ethics are highly important.  </w:t>
-      </w:r>
-      <w:bookmarkStart w:id="0" w:name="_GoBack"/>
-      <w:bookmarkEnd w:id="0"/>
+        <w:t>The standards for ethical treatment of Race, Faith, Tradition, Community and Laws are very powerfully upheld. No act that would be deemed unethical in the eyes of the law are permitted by any user. This includes data usage or otherwise. This will result in terminal of the account using the system without prejudice. A companies environment is dynamic and ever changing and upholding standards or moral ethics are highly important.</w:t>
+      </w:r>
     </w:p>
     <w:sectPr>
       <w:pgSz w:w="11906" w:h="16838"/>

</xml_diff>